<commit_message>
Edit SessionManager, QueryManager, SessionManagerTest Edit Feldlängen
</commit_message>
<xml_diff>
--- a/docs/Feldlängen.docx
+++ b/docs/Feldlängen.docx
@@ -35,7 +35,7 @@
           <w:rStyle w:val="Heading1Char"/>
           <w:lang w:val="de-DE"/>
         </w:rPr>
-        <w:t>Wette</w:t>
+        <w:t>Frage</w:t>
       </w:r>
       <w:r>
         <w:rPr>
@@ -83,7 +83,20 @@
           <w:lang w:val="de-DE"/>
         </w:rPr>
         <w:tab/>
-        <w:t>Add.Information: 250</w:t>
+      </w:r>
+      <w:proofErr w:type="spellStart"/>
+      <w:r>
+        <w:rPr>
+          <w:lang w:val="de-DE"/>
+        </w:rPr>
+        <w:t>Add.Information</w:t>
+      </w:r>
+      <w:proofErr w:type="spellEnd"/>
+      <w:r>
+        <w:rPr>
+          <w:lang w:val="de-DE"/>
+        </w:rPr>
+        <w:t>: 250</w:t>
       </w:r>
     </w:p>
     <w:p>
@@ -100,11 +113,19 @@
           <w:lang w:val="de-DE"/>
         </w:rPr>
       </w:pPr>
-      <w:r>
-        <w:rPr>
-          <w:lang w:val="de-DE"/>
-        </w:rPr>
-        <w:t>Wettgruppe:</w:t>
+      <w:proofErr w:type="spellStart"/>
+      <w:r>
+        <w:rPr>
+          <w:lang w:val="de-DE"/>
+        </w:rPr>
+        <w:t>Grupppe</w:t>
+      </w:r>
+      <w:proofErr w:type="spellEnd"/>
+      <w:r>
+        <w:rPr>
+          <w:lang w:val="de-DE"/>
+        </w:rPr>
+        <w:t>:</w:t>
       </w:r>
     </w:p>
     <w:p>
@@ -190,23 +211,76 @@
       </w:r>
     </w:p>
     <w:p>
+      <w:pPr>
+        <w:rPr>
+          <w:lang w:val="de-DE"/>
+        </w:rPr>
+      </w:pPr>
       <w:r>
         <w:rPr>
           <w:lang w:val="de-DE"/>
         </w:rPr>
         <w:tab/>
       </w:r>
-      <w:r>
-        <w:t>passwordHash: 50</w:t>
-      </w:r>
-    </w:p>
-    <w:p>
-      <w:r>
+      <w:proofErr w:type="spellStart"/>
+      <w:r>
+        <w:rPr>
+          <w:lang w:val="de-DE"/>
+        </w:rPr>
+        <w:t>passwordHash</w:t>
+      </w:r>
+      <w:proofErr w:type="spellEnd"/>
+      <w:r>
+        <w:rPr>
+          <w:lang w:val="de-DE"/>
+        </w:rPr>
+        <w:t>: 100</w:t>
+      </w:r>
+    </w:p>
+    <w:p>
+      <w:pPr>
+        <w:rPr>
+          <w:lang w:val="de-DE"/>
+        </w:rPr>
+      </w:pPr>
+      <w:r>
+        <w:rPr>
+          <w:lang w:val="de-DE"/>
+        </w:rPr>
         <w:tab/>
-        <w:t>nutzername: 25</w:t>
-      </w:r>
-      <w:bookmarkStart w:id="0" w:name="_GoBack"/>
-      <w:bookmarkEnd w:id="0"/>
+      </w:r>
+      <w:proofErr w:type="spellStart"/>
+      <w:r>
+        <w:rPr>
+          <w:lang w:val="de-DE"/>
+        </w:rPr>
+        <w:t>phoneNumberHash</w:t>
+      </w:r>
+      <w:proofErr w:type="spellEnd"/>
+      <w:r>
+        <w:rPr>
+          <w:lang w:val="de-DE"/>
+        </w:rPr>
+        <w:t>: 100</w:t>
+      </w:r>
+    </w:p>
+    <w:p>
+      <w:r>
+        <w:rPr>
+          <w:lang w:val="de-DE"/>
+        </w:rPr>
+        <w:tab/>
+      </w:r>
+      <w:proofErr w:type="spellStart"/>
+      <w:proofErr w:type="gramStart"/>
+      <w:r>
+        <w:t>nutzername</w:t>
+      </w:r>
+      <w:proofErr w:type="spellEnd"/>
+      <w:proofErr w:type="gramEnd"/>
+      <w:r>
+        <w:t>: 25</w:t>
+      </w:r>
     </w:p>
     <w:p>
       <w:r>

</xml_diff>

<commit_message>
add reset password and lots more
</commit_message>
<xml_diff>
--- a/docs/Feldlängen.docx
+++ b/docs/Feldlängen.docx
@@ -221,6 +221,20 @@
           <w:lang w:val="de-DE"/>
         </w:rPr>
         <w:t>: 100</w:t>
+      </w:r>
+    </w:p>
+    <w:p>
+      <w:pPr>
+        <w:rPr>
+          <w:lang w:val="de-DE"/>
+        </w:rPr>
+      </w:pPr>
+      <w:r>
+        <w:rPr>
+          <w:lang w:val="de-DE"/>
+        </w:rPr>
+        <w:tab/>
+        <w:t>email: 100</w:t>
       </w:r>
     </w:p>
     <w:p>

</xml_diff>